<commit_message>
images, only alpha, error reporting
</commit_message>
<xml_diff>
--- a/server/output.docx
+++ b/server/output.docx
@@ -15,7 +15,7 @@
         <w:pStyle w:val="Normal"/>
       </w:pPr>
       <w:r>
-        <w:t>The online learning experience can be overwhelming for some students, but it is advantageous for others. The thing that brings me the most satisfaction in my work is the ability to move between classrooms without any hassle. The only way I can be content if the campus reopens is if the lecture halls are accessible through a Chrome tab.</w:t>
+        <w:t>Some students find online education to be a burden, while others find it beneficial. The aspect of my job that I enjoy the most is the convenience of being able to switch between classrooms easily. The only way I am gonna be happy if the campus reopens is if the lecture halls are a Chrome tab away.</w:t>
       </w:r>
     </w:p>
     <w:p>
@@ -23,7 +23,7 @@
         <w:pStyle w:val="Normal"/>
       </w:pPr>
       <w:r>
-        <w:t>The idea of a flipped classroom, where students watch pre-recorded lectures before having live classes, can help alleviate the pressure of traditional schooling. As suggested by Sal Khan from Khan Academy, the entire process can be transformed into a perfection-centered approach instead of the traditional "complete the syllabus on time" mindset.</w:t>
+        <w:t>The concept of a flipped classroom, where students watch pre-recorded lectures before having live classes, is a great way to reduce time constraints in traditional schooling. Sal Khan's philosophy of education places emphasis on a perfection-centered approach, which prioritizes cultivating skills and fostering creativity over adhering to strict deadlines or completing tasks within a specific time frame.</w:t>
       </w:r>
     </w:p>
     <w:p>
@@ -39,7 +39,7 @@
         <w:pStyle w:val="Normal"/>
       </w:pPr>
       <w:r>
-        <w:t>The advantages of the situation include the ability to work around screen-sharing difficulties, the lack of a structured schedule for undisciplined students, and the opportunity to take advantage of lenient proctoring practices to restore balance. There is no strict bus driver or teacher who will punish you for being late, and there are no repercussions for disregarding the rules of authority figures. From the grand stages of their former careers to the cramped quarters of a medieval café, teachers have seen their fortunes plummet, leaving them with little more than the hope of a fleeting glance from a passerby as they struggle to make ends meet. There is no way that teachers can be suspended for being late to a virtual meeting, as they have no other useful arrows in their quiver besides their ability to connect with students online. Another problem is the access to anonymity on specific platforms. Grant the class-clown a Guy-Fawkes curtain and suddenly, his jokes aren't gonna be quite PG13.</w:t>
+        <w:t>The benefits of the situation include the ability to adapt to screen-sharing challenges, the absence of a rigid schedule for undisciplined students, and the chance to take advantage of flexible proctoring policies to restore equilibrium. There's no stringent bus driver who's gonna leave you behind if you're not at the stop on time; no way for the teacher to genuinely threaten you for your disrespectful actions. The once-glamorous world of magic and illusion has been replaced by the humblest of professions, as teachers now struggle to make ends meet and eke out a living in the most unassuming of settings. There's no way they can suspend you, the only useful arrow in their otherwise hollow quavers, for being late to the zoom meeting; why of course, you had connectivity issues, who doesn't when there's a biology class at 8:30 in the morning? When using specific online platforms, users may experience difficulty in expressing themselves freely and authentically, due to the lack of anonymity provided by these platforms. Grant the class-clown a Guy-Fawkes curtain and suddenly, his jokes aren't gonna be quite PG13.</w:t>
       </w:r>
     </w:p>
     <w:sectPr>

</xml_diff>